<commit_message>
new svm model and results
</commit_message>
<xml_diff>
--- a/Other/Complete Machine Learning Results.docx
+++ b/Other/Complete Machine Learning Results.docx
@@ -612,24 +612,15 @@
     </w:p>
     <w:p>
       <w:r>
-        <w:t xml:space="preserve">Simple Logistic Regression </w:t>
-      </w:r>
-      <w:r>
-        <w:t>10</w:t>
-      </w:r>
-      <w:r>
-        <w:t>000 Iterations (popular_features_</w:t>
-      </w:r>
-      <w:r>
-        <w:t>camp</w:t>
-      </w:r>
-      <w:r>
-        <w:t>s)</w:t>
-      </w:r>
-    </w:p>
-    <w:p/>
-    <w:p>
-      <w:r>
+        <w:t>Simple Logistic Regression 10000 Iterations (popular_features_camps)</w:t>
+      </w:r>
+    </w:p>
+    <w:p/>
+    <w:p>
+      <w:r>
+        <w:rPr>
+          <w:noProof/>
+        </w:rPr>
         <w:drawing>
           <wp:inline distT="0" distB="0" distL="0" distR="0" wp14:anchorId="65F0AA5E" wp14:editId="5CC4D487">
             <wp:extent cx="4172532" cy="1914792"/>
@@ -676,14 +667,14 @@
     </w:p>
     <w:p>
       <w:r>
-        <w:t xml:space="preserve">SVM </w:t>
-      </w:r>
-      <w:r>
-        <w:t>(popular_features_fighters)</w:t>
-      </w:r>
-    </w:p>
-    <w:p>
-      <w:r>
+        <w:t>SVM (popular_features_fighters)</w:t>
+      </w:r>
+    </w:p>
+    <w:p>
+      <w:r>
+        <w:rPr>
+          <w:noProof/>
+        </w:rPr>
         <w:drawing>
           <wp:inline distT="0" distB="0" distL="0" distR="0" wp14:anchorId="3314257D" wp14:editId="26EF068D">
             <wp:extent cx="5696745" cy="3915321"/>
@@ -721,6 +712,194 @@
         </w:drawing>
       </w:r>
     </w:p>
+    <w:p/>
+    <w:p>
+      <w:r>
+        <w:t>11/27/22</w:t>
+      </w:r>
+    </w:p>
+    <w:p>
+      <w:r>
+        <w:t>SVM (popular_features_</w:t>
+      </w:r>
+      <w:r>
+        <w:t>camps</w:t>
+      </w:r>
+      <w:r>
+        <w:t>)</w:t>
+      </w:r>
+    </w:p>
+    <w:p>
+      <w:r>
+        <w:drawing>
+          <wp:inline distT="0" distB="0" distL="0" distR="0" wp14:anchorId="37FF31A4" wp14:editId="4496315B">
+            <wp:extent cx="4841254" cy="2181225"/>
+            <wp:effectExtent l="0" t="0" r="0" b="0"/>
+            <wp:docPr id="12" name="Picture 12" descr="Calendar&#10;&#10;Description automatically generated"/>
+            <wp:cNvGraphicFramePr>
+              <a:graphicFrameLocks xmlns:a="http://schemas.openxmlformats.org/drawingml/2006/main" noChangeAspect="1"/>
+            </wp:cNvGraphicFramePr>
+            <a:graphic xmlns:a="http://schemas.openxmlformats.org/drawingml/2006/main">
+              <a:graphicData uri="http://schemas.openxmlformats.org/drawingml/2006/picture">
+                <pic:pic xmlns:pic="http://schemas.openxmlformats.org/drawingml/2006/picture">
+                  <pic:nvPicPr>
+                    <pic:cNvPr id="12" name="Picture 12" descr="Calendar&#10;&#10;Description automatically generated"/>
+                    <pic:cNvPicPr/>
+                  </pic:nvPicPr>
+                  <pic:blipFill>
+                    <a:blip r:embed="rId14"/>
+                    <a:stretch>
+                      <a:fillRect/>
+                    </a:stretch>
+                  </pic:blipFill>
+                  <pic:spPr>
+                    <a:xfrm>
+                      <a:off x="0" y="0"/>
+                      <a:ext cx="4843282" cy="2182139"/>
+                    </a:xfrm>
+                    <a:prstGeom prst="rect">
+                      <a:avLst/>
+                    </a:prstGeom>
+                  </pic:spPr>
+                </pic:pic>
+              </a:graphicData>
+            </a:graphic>
+          </wp:inline>
+        </w:drawing>
+      </w:r>
+    </w:p>
+    <w:p/>
+    <w:p>
+      <w:r>
+        <w:t>11/2</w:t>
+      </w:r>
+      <w:r>
+        <w:t>9</w:t>
+      </w:r>
+      <w:r>
+        <w:t>/22</w:t>
+      </w:r>
+    </w:p>
+    <w:p>
+      <w:r>
+        <w:t>Simple Logistic Regression 10000 Iterations (</w:t>
+      </w:r>
+      <w:r>
+        <w:t>ufc_fights_locations</w:t>
+      </w:r>
+      <w:r>
+        <w:t>)</w:t>
+      </w:r>
+    </w:p>
+    <w:p>
+      <w:r>
+        <w:drawing>
+          <wp:inline distT="0" distB="0" distL="0" distR="0" wp14:anchorId="4DD494F1" wp14:editId="4D2A5229">
+            <wp:extent cx="4808150" cy="2143125"/>
+            <wp:effectExtent l="0" t="0" r="0" b="0"/>
+            <wp:docPr id="11" name="Picture 11"/>
+            <wp:cNvGraphicFramePr>
+              <a:graphicFrameLocks xmlns:a="http://schemas.openxmlformats.org/drawingml/2006/main" noChangeAspect="1"/>
+            </wp:cNvGraphicFramePr>
+            <a:graphic xmlns:a="http://schemas.openxmlformats.org/drawingml/2006/main">
+              <a:graphicData uri="http://schemas.openxmlformats.org/drawingml/2006/picture">
+                <pic:pic xmlns:pic="http://schemas.openxmlformats.org/drawingml/2006/picture">
+                  <pic:nvPicPr>
+                    <pic:cNvPr id="1" name=""/>
+                    <pic:cNvPicPr/>
+                  </pic:nvPicPr>
+                  <pic:blipFill>
+                    <a:blip r:embed="rId15"/>
+                    <a:stretch>
+                      <a:fillRect/>
+                    </a:stretch>
+                  </pic:blipFill>
+                  <pic:spPr>
+                    <a:xfrm>
+                      <a:off x="0" y="0"/>
+                      <a:ext cx="4814192" cy="2145818"/>
+                    </a:xfrm>
+                    <a:prstGeom prst="rect">
+                      <a:avLst/>
+                    </a:prstGeom>
+                  </pic:spPr>
+                </pic:pic>
+              </a:graphicData>
+            </a:graphic>
+          </wp:inline>
+        </w:drawing>
+      </w:r>
+    </w:p>
+    <w:p/>
+    <w:p/>
+    <w:p/>
+    <w:p/>
+    <w:p/>
+    <w:p/>
+    <w:p/>
+    <w:p>
+      <w:r>
+        <w:lastRenderedPageBreak/>
+        <w:t>11/2</w:t>
+      </w:r>
+      <w:r>
+        <w:t>9</w:t>
+      </w:r>
+      <w:r>
+        <w:t>/22</w:t>
+      </w:r>
+    </w:p>
+    <w:p>
+      <w:r>
+        <w:t>SVM (ufc_fights_locations)</w:t>
+      </w:r>
+    </w:p>
+    <w:p>
+      <w:r>
+        <w:drawing>
+          <wp:inline distT="0" distB="0" distL="0" distR="0" wp14:anchorId="4A26CF29" wp14:editId="4DE633FB">
+            <wp:extent cx="4277322" cy="1924319"/>
+            <wp:effectExtent l="0" t="0" r="0" b="0"/>
+            <wp:docPr id="14" name="Picture 14" descr="Calendar&#10;&#10;Description automatically generated"/>
+            <wp:cNvGraphicFramePr>
+              <a:graphicFrameLocks xmlns:a="http://schemas.openxmlformats.org/drawingml/2006/main" noChangeAspect="1"/>
+            </wp:cNvGraphicFramePr>
+            <a:graphic xmlns:a="http://schemas.openxmlformats.org/drawingml/2006/main">
+              <a:graphicData uri="http://schemas.openxmlformats.org/drawingml/2006/picture">
+                <pic:pic xmlns:pic="http://schemas.openxmlformats.org/drawingml/2006/picture">
+                  <pic:nvPicPr>
+                    <pic:cNvPr id="14" name="Picture 14" descr="Calendar&#10;&#10;Description automatically generated"/>
+                    <pic:cNvPicPr/>
+                  </pic:nvPicPr>
+                  <pic:blipFill>
+                    <a:blip r:embed="rId16"/>
+                    <a:stretch>
+                      <a:fillRect/>
+                    </a:stretch>
+                  </pic:blipFill>
+                  <pic:spPr>
+                    <a:xfrm>
+                      <a:off x="0" y="0"/>
+                      <a:ext cx="4277322" cy="1924319"/>
+                    </a:xfrm>
+                    <a:prstGeom prst="rect">
+                      <a:avLst/>
+                    </a:prstGeom>
+                  </pic:spPr>
+                </pic:pic>
+              </a:graphicData>
+            </a:graphic>
+          </wp:inline>
+        </w:drawing>
+      </w:r>
+    </w:p>
+    <w:p/>
+    <w:p/>
+    <w:p/>
+    <w:p/>
+    <w:p/>
+    <w:p/>
+    <w:p/>
     <w:p/>
     <w:p/>
     <w:p/>

</xml_diff>

<commit_message>
Updating new data sets
</commit_message>
<xml_diff>
--- a/Other/Complete Machine Learning Results.docx
+++ b/Other/Complete Machine Learning Results.docx
@@ -894,6 +894,351 @@
       </w:r>
     </w:p>
     <w:p/>
+    <w:p>
+      <w:r>
+        <w:t>11/30/22</w:t>
+      </w:r>
+    </w:p>
+    <w:p>
+      <w:pPr>
+        <w:rPr>
+          <w:b/>
+          <w:bCs/>
+        </w:rPr>
+      </w:pPr>
+      <w:r>
+        <w:t xml:space="preserve">Random Forrest </w:t>
+      </w:r>
+      <w:r>
+        <w:rPr>
+          <w:b/>
+          <w:bCs/>
+        </w:rPr>
+        <w:t xml:space="preserve">n-estimators = </w:t>
+      </w:r>
+      <w:r>
+        <w:rPr>
+          <w:b/>
+          <w:bCs/>
+        </w:rPr>
+        <w:t>5000</w:t>
+      </w:r>
+      <w:r>
+        <w:rPr>
+          <w:b/>
+          <w:bCs/>
+        </w:rPr>
+        <w:t xml:space="preserve"> (fight_id_top39_test)</w:t>
+      </w:r>
+    </w:p>
+    <w:p/>
+    <w:p>
+      <w:r>
+        <w:drawing>
+          <wp:inline distT="0" distB="0" distL="0" distR="0" wp14:anchorId="05C57042" wp14:editId="02704FC6">
+            <wp:extent cx="4344006" cy="3572374"/>
+            <wp:effectExtent l="0" t="0" r="0" b="9525"/>
+            <wp:docPr id="15" name="Picture 15" descr="Text&#10;&#10;Description automatically generated with medium confidence"/>
+            <wp:cNvGraphicFramePr>
+              <a:graphicFrameLocks xmlns:a="http://schemas.openxmlformats.org/drawingml/2006/main" noChangeAspect="1"/>
+            </wp:cNvGraphicFramePr>
+            <a:graphic xmlns:a="http://schemas.openxmlformats.org/drawingml/2006/main">
+              <a:graphicData uri="http://schemas.openxmlformats.org/drawingml/2006/picture">
+                <pic:pic xmlns:pic="http://schemas.openxmlformats.org/drawingml/2006/picture">
+                  <pic:nvPicPr>
+                    <pic:cNvPr id="15" name="Picture 15" descr="Text&#10;&#10;Description automatically generated with medium confidence"/>
+                    <pic:cNvPicPr/>
+                  </pic:nvPicPr>
+                  <pic:blipFill>
+                    <a:blip r:embed="rId17"/>
+                    <a:stretch>
+                      <a:fillRect/>
+                    </a:stretch>
+                  </pic:blipFill>
+                  <pic:spPr>
+                    <a:xfrm>
+                      <a:off x="0" y="0"/>
+                      <a:ext cx="4344006" cy="3572374"/>
+                    </a:xfrm>
+                    <a:prstGeom prst="rect">
+                      <a:avLst/>
+                    </a:prstGeom>
+                  </pic:spPr>
+                </pic:pic>
+              </a:graphicData>
+            </a:graphic>
+          </wp:inline>
+        </w:drawing>
+      </w:r>
+    </w:p>
+    <w:p/>
+    <w:p/>
+    <w:p/>
+    <w:p>
+      <w:r>
+        <w:lastRenderedPageBreak/>
+        <w:t>11/30/22</w:t>
+      </w:r>
+    </w:p>
+    <w:p>
+      <w:pPr>
+        <w:rPr>
+          <w:b/>
+          <w:bCs/>
+        </w:rPr>
+      </w:pPr>
+      <w:r>
+        <w:t xml:space="preserve">Random Forrest </w:t>
+      </w:r>
+      <w:r>
+        <w:rPr>
+          <w:b/>
+          <w:bCs/>
+        </w:rPr>
+        <w:t xml:space="preserve">n-estimators = </w:t>
+      </w:r>
+      <w:r>
+        <w:rPr>
+          <w:b/>
+          <w:bCs/>
+        </w:rPr>
+        <w:t>5000 (fight_id_top39_test)</w:t>
+      </w:r>
+      <w:r>
+        <w:rPr>
+          <w:b/>
+          <w:bCs/>
+        </w:rPr>
+        <w:t xml:space="preserve"> </w:t>
+      </w:r>
+      <w:proofErr w:type="spellStart"/>
+      <w:r>
+        <w:rPr>
+          <w:b/>
+          <w:bCs/>
+        </w:rPr>
+        <w:t>with out</w:t>
+      </w:r>
+      <w:proofErr w:type="spellEnd"/>
+      <w:r>
+        <w:rPr>
+          <w:b/>
+          <w:bCs/>
+        </w:rPr>
+        <w:t xml:space="preserve"> camps</w:t>
+      </w:r>
+    </w:p>
+    <w:p/>
+    <w:p>
+      <w:r>
+        <w:drawing>
+          <wp:inline distT="0" distB="0" distL="0" distR="0" wp14:anchorId="48060F92" wp14:editId="368853C4">
+            <wp:extent cx="3838575" cy="3233356"/>
+            <wp:effectExtent l="0" t="0" r="0" b="5715"/>
+            <wp:docPr id="16" name="Picture 16" descr="Text&#10;&#10;Description automatically generated with medium confidence"/>
+            <wp:cNvGraphicFramePr>
+              <a:graphicFrameLocks xmlns:a="http://schemas.openxmlformats.org/drawingml/2006/main" noChangeAspect="1"/>
+            </wp:cNvGraphicFramePr>
+            <a:graphic xmlns:a="http://schemas.openxmlformats.org/drawingml/2006/main">
+              <a:graphicData uri="http://schemas.openxmlformats.org/drawingml/2006/picture">
+                <pic:pic xmlns:pic="http://schemas.openxmlformats.org/drawingml/2006/picture">
+                  <pic:nvPicPr>
+                    <pic:cNvPr id="16" name="Picture 16" descr="Text&#10;&#10;Description automatically generated with medium confidence"/>
+                    <pic:cNvPicPr/>
+                  </pic:nvPicPr>
+                  <pic:blipFill>
+                    <a:blip r:embed="rId18"/>
+                    <a:stretch>
+                      <a:fillRect/>
+                    </a:stretch>
+                  </pic:blipFill>
+                  <pic:spPr>
+                    <a:xfrm>
+                      <a:off x="0" y="0"/>
+                      <a:ext cx="3843973" cy="3237903"/>
+                    </a:xfrm>
+                    <a:prstGeom prst="rect">
+                      <a:avLst/>
+                    </a:prstGeom>
+                  </pic:spPr>
+                </pic:pic>
+              </a:graphicData>
+            </a:graphic>
+          </wp:inline>
+        </w:drawing>
+      </w:r>
+    </w:p>
+    <w:p>
+      <w:r>
+        <w:t>11/30/22</w:t>
+      </w:r>
+    </w:p>
+    <w:p>
+      <w:pPr>
+        <w:rPr>
+          <w:b/>
+          <w:bCs/>
+        </w:rPr>
+      </w:pPr>
+      <w:r>
+        <w:t xml:space="preserve">Random Forrest </w:t>
+      </w:r>
+      <w:r>
+        <w:rPr>
+          <w:b/>
+          <w:bCs/>
+        </w:rPr>
+        <w:t xml:space="preserve">n-estimators = </w:t>
+      </w:r>
+      <w:r>
+        <w:rPr>
+          <w:b/>
+          <w:bCs/>
+        </w:rPr>
+        <w:t xml:space="preserve">5000 (fight_id_top39_test) </w:t>
+      </w:r>
+      <w:proofErr w:type="spellStart"/>
+      <w:r>
+        <w:rPr>
+          <w:b/>
+          <w:bCs/>
+        </w:rPr>
+        <w:t>with out</w:t>
+      </w:r>
+      <w:proofErr w:type="spellEnd"/>
+      <w:r>
+        <w:rPr>
+          <w:b/>
+          <w:bCs/>
+        </w:rPr>
+        <w:t xml:space="preserve"> camps</w:t>
+      </w:r>
+      <w:r>
+        <w:rPr>
+          <w:b/>
+          <w:bCs/>
+        </w:rPr>
+        <w:t xml:space="preserve"> and locations</w:t>
+      </w:r>
+    </w:p>
+    <w:p/>
+    <w:p>
+      <w:r>
+        <w:drawing>
+          <wp:inline distT="0" distB="0" distL="0" distR="0" wp14:anchorId="60B2457E" wp14:editId="7DFB5369">
+            <wp:extent cx="3798794" cy="3143250"/>
+            <wp:effectExtent l="0" t="0" r="0" b="0"/>
+            <wp:docPr id="17" name="Picture 17" descr="A screenshot of a computer&#10;&#10;Description automatically generated with medium confidence"/>
+            <wp:cNvGraphicFramePr>
+              <a:graphicFrameLocks xmlns:a="http://schemas.openxmlformats.org/drawingml/2006/main" noChangeAspect="1"/>
+            </wp:cNvGraphicFramePr>
+            <a:graphic xmlns:a="http://schemas.openxmlformats.org/drawingml/2006/main">
+              <a:graphicData uri="http://schemas.openxmlformats.org/drawingml/2006/picture">
+                <pic:pic xmlns:pic="http://schemas.openxmlformats.org/drawingml/2006/picture">
+                  <pic:nvPicPr>
+                    <pic:cNvPr id="17" name="Picture 17" descr="A screenshot of a computer&#10;&#10;Description automatically generated with medium confidence"/>
+                    <pic:cNvPicPr/>
+                  </pic:nvPicPr>
+                  <pic:blipFill>
+                    <a:blip r:embed="rId19"/>
+                    <a:stretch>
+                      <a:fillRect/>
+                    </a:stretch>
+                  </pic:blipFill>
+                  <pic:spPr>
+                    <a:xfrm>
+                      <a:off x="0" y="0"/>
+                      <a:ext cx="3803854" cy="3147437"/>
+                    </a:xfrm>
+                    <a:prstGeom prst="rect">
+                      <a:avLst/>
+                    </a:prstGeom>
+                  </pic:spPr>
+                </pic:pic>
+              </a:graphicData>
+            </a:graphic>
+          </wp:inline>
+        </w:drawing>
+      </w:r>
+    </w:p>
+    <w:p>
+      <w:r>
+        <w:lastRenderedPageBreak/>
+        <w:t>11/30/22</w:t>
+      </w:r>
+    </w:p>
+    <w:p>
+      <w:pPr>
+        <w:rPr>
+          <w:b/>
+          <w:bCs/>
+        </w:rPr>
+      </w:pPr>
+      <w:r>
+        <w:t xml:space="preserve">Random Forrest </w:t>
+      </w:r>
+      <w:r>
+        <w:rPr>
+          <w:b/>
+          <w:bCs/>
+        </w:rPr>
+        <w:t xml:space="preserve">n-estimators = </w:t>
+      </w:r>
+      <w:r>
+        <w:rPr>
+          <w:b/>
+          <w:bCs/>
+        </w:rPr>
+        <w:t xml:space="preserve">5000 (fight_id_top39_test) </w:t>
+      </w:r>
+      <w:r>
+        <w:rPr>
+          <w:b/>
+          <w:bCs/>
+        </w:rPr>
+        <w:t>top 10 features only</w:t>
+      </w:r>
+    </w:p>
+    <w:p/>
+    <w:p>
+      <w:r>
+        <w:drawing>
+          <wp:inline distT="0" distB="0" distL="0" distR="0" wp14:anchorId="4748BC05" wp14:editId="4C61E3DB">
+            <wp:extent cx="4172532" cy="3467584"/>
+            <wp:effectExtent l="0" t="0" r="0" b="0"/>
+            <wp:docPr id="18" name="Picture 18" descr="A screenshot of a computer&#10;&#10;Description automatically generated with medium confidence"/>
+            <wp:cNvGraphicFramePr>
+              <a:graphicFrameLocks xmlns:a="http://schemas.openxmlformats.org/drawingml/2006/main" noChangeAspect="1"/>
+            </wp:cNvGraphicFramePr>
+            <a:graphic xmlns:a="http://schemas.openxmlformats.org/drawingml/2006/main">
+              <a:graphicData uri="http://schemas.openxmlformats.org/drawingml/2006/picture">
+                <pic:pic xmlns:pic="http://schemas.openxmlformats.org/drawingml/2006/picture">
+                  <pic:nvPicPr>
+                    <pic:cNvPr id="18" name="Picture 18" descr="A screenshot of a computer&#10;&#10;Description automatically generated with medium confidence"/>
+                    <pic:cNvPicPr/>
+                  </pic:nvPicPr>
+                  <pic:blipFill>
+                    <a:blip r:embed="rId20"/>
+                    <a:stretch>
+                      <a:fillRect/>
+                    </a:stretch>
+                  </pic:blipFill>
+                  <pic:spPr>
+                    <a:xfrm>
+                      <a:off x="0" y="0"/>
+                      <a:ext cx="4172532" cy="3467584"/>
+                    </a:xfrm>
+                    <a:prstGeom prst="rect">
+                      <a:avLst/>
+                    </a:prstGeom>
+                  </pic:spPr>
+                </pic:pic>
+              </a:graphicData>
+            </a:graphic>
+          </wp:inline>
+        </w:drawing>
+      </w:r>
+    </w:p>
     <w:p/>
     <w:p/>
     <w:p/>

</xml_diff>